<commit_message>
update footnote temodule 2 rmd 1
</commit_message>
<xml_diff>
--- a/Moduel2_rmd1_.docx
+++ b/Moduel2_rmd1_.docx
@@ -792,7 +792,534 @@
     </w:p>
     <w:p>
       <w:pPr>
+        <w:pStyle w:val="Heading2"/>
+      </w:pPr>
+      <w:bookmarkStart w:id="27" w:name="table-example"/>
+      <w:bookmarkEnd w:id="27"/>
+      <w:r>
+        <w:t xml:space="preserve">Table example</w:t>
+      </w:r>
+    </w:p>
+    <w:p>
+      <w:pPr>
+        <w:pStyle w:val="SourceCode"/>
+      </w:pPr>
+      <w:r>
+        <w:rPr>
+          <w:rStyle w:val="NormalTok"/>
+        </w:rPr>
+        <w:t xml:space="preserve">knitr</w:t>
+      </w:r>
+      <w:r>
+        <w:rPr>
+          <w:rStyle w:val="OperatorTok"/>
+        </w:rPr>
+        <w:t xml:space="preserve">::</w:t>
+      </w:r>
+      <w:r>
+        <w:rPr>
+          <w:rStyle w:val="KeywordTok"/>
+        </w:rPr>
+        <w:t xml:space="preserve">kable</w:t>
+      </w:r>
+      <w:r>
+        <w:rPr>
+          <w:rStyle w:val="NormalTok"/>
+        </w:rPr>
+        <w:t xml:space="preserve">(</w:t>
+      </w:r>
+      <w:r>
+        <w:rPr>
+          <w:rStyle w:val="KeywordTok"/>
+        </w:rPr>
+        <w:t xml:space="preserve">head</w:t>
+      </w:r>
+      <w:r>
+        <w:rPr>
+          <w:rStyle w:val="NormalTok"/>
+        </w:rPr>
+        <w:t xml:space="preserve">(cars), </w:t>
+      </w:r>
+      <w:r>
+        <w:rPr>
+          <w:rStyle w:val="DataTypeTok"/>
+        </w:rPr>
+        <w:t xml:space="preserve">caption =</w:t>
+      </w:r>
+      <w:r>
+        <w:rPr>
+          <w:rStyle w:val="NormalTok"/>
+        </w:rPr>
+        <w:t xml:space="preserve"> </w:t>
+      </w:r>
+      <w:r>
+        <w:rPr>
+          <w:rStyle w:val="StringTok"/>
+        </w:rPr>
+        <w:t xml:space="preserve">"Top 6 of cars dataset"</w:t>
+      </w:r>
+      <w:r>
+        <w:rPr>
+          <w:rStyle w:val="NormalTok"/>
+        </w:rPr>
+        <w:t xml:space="preserve">)</w:t>
+      </w:r>
+    </w:p>
+    <w:p>
+      <w:pPr>
+        <w:pStyle w:val="TableCaption"/>
+      </w:pPr>
+      <w:r>
+        <w:t xml:space="preserve">Top 6 of cars dataset</w:t>
+      </w:r>
+    </w:p>
+    <w:tbl>
+      <w:tblPr>
+        <w:tblStyle w:val="TableNormal"/>
+        <w:tblW w:type="pct" w:w="0.0"/>
+        <w:tblLook w:firstRow="1"/>
+        <w:tblCaption w:val="Top 6 of cars dataset"/>
+      </w:tblPr>
+      <w:tblGrid/>
+      <w:tr>
+        <w:trPr>
+          <w:cnfStyle w:firstRow="1"/>
+        </w:trPr>
+        <w:tc>
+          <w:tcPr>
+            <w:tcBorders>
+              <w:bottom w:val="single"/>
+            </w:tcBorders>
+            <w:vAlign w:val="bottom"/>
+          </w:tcPr>
+          <w:p>
+            <w:pPr>
+              <w:pStyle w:val="Compact"/>
+              <w:jc w:val="right"/>
+            </w:pPr>
+            <w:r>
+              <w:t xml:space="preserve">speed</w:t>
+            </w:r>
+          </w:p>
+        </w:tc>
+        <w:tc>
+          <w:tcPr>
+            <w:tcBorders>
+              <w:bottom w:val="single"/>
+            </w:tcBorders>
+            <w:vAlign w:val="bottom"/>
+          </w:tcPr>
+          <w:p>
+            <w:pPr>
+              <w:pStyle w:val="Compact"/>
+              <w:jc w:val="right"/>
+            </w:pPr>
+            <w:r>
+              <w:t xml:space="preserve">dist</w:t>
+            </w:r>
+          </w:p>
+        </w:tc>
+      </w:tr>
+      <w:tr>
+        <w:tc>
+          <w:p>
+            <w:pPr>
+              <w:pStyle w:val="Compact"/>
+              <w:jc w:val="right"/>
+            </w:pPr>
+            <w:r>
+              <w:t xml:space="preserve">4</w:t>
+            </w:r>
+          </w:p>
+        </w:tc>
+        <w:tc>
+          <w:p>
+            <w:pPr>
+              <w:pStyle w:val="Compact"/>
+              <w:jc w:val="right"/>
+            </w:pPr>
+            <w:r>
+              <w:t xml:space="preserve">2</w:t>
+            </w:r>
+          </w:p>
+        </w:tc>
+      </w:tr>
+      <w:tr>
+        <w:tc>
+          <w:p>
+            <w:pPr>
+              <w:pStyle w:val="Compact"/>
+              <w:jc w:val="right"/>
+            </w:pPr>
+            <w:r>
+              <w:t xml:space="preserve">4</w:t>
+            </w:r>
+          </w:p>
+        </w:tc>
+        <w:tc>
+          <w:p>
+            <w:pPr>
+              <w:pStyle w:val="Compact"/>
+              <w:jc w:val="right"/>
+            </w:pPr>
+            <w:r>
+              <w:t xml:space="preserve">10</w:t>
+            </w:r>
+          </w:p>
+        </w:tc>
+      </w:tr>
+      <w:tr>
+        <w:tc>
+          <w:p>
+            <w:pPr>
+              <w:pStyle w:val="Compact"/>
+              <w:jc w:val="right"/>
+            </w:pPr>
+            <w:r>
+              <w:t xml:space="preserve">7</w:t>
+            </w:r>
+          </w:p>
+        </w:tc>
+        <w:tc>
+          <w:p>
+            <w:pPr>
+              <w:pStyle w:val="Compact"/>
+              <w:jc w:val="right"/>
+            </w:pPr>
+            <w:r>
+              <w:t xml:space="preserve">4</w:t>
+            </w:r>
+          </w:p>
+        </w:tc>
+      </w:tr>
+      <w:tr>
+        <w:tc>
+          <w:p>
+            <w:pPr>
+              <w:pStyle w:val="Compact"/>
+              <w:jc w:val="right"/>
+            </w:pPr>
+            <w:r>
+              <w:t xml:space="preserve">7</w:t>
+            </w:r>
+          </w:p>
+        </w:tc>
+        <w:tc>
+          <w:p>
+            <w:pPr>
+              <w:pStyle w:val="Compact"/>
+              <w:jc w:val="right"/>
+            </w:pPr>
+            <w:r>
+              <w:t xml:space="preserve">22</w:t>
+            </w:r>
+          </w:p>
+        </w:tc>
+      </w:tr>
+      <w:tr>
+        <w:tc>
+          <w:p>
+            <w:pPr>
+              <w:pStyle w:val="Compact"/>
+              <w:jc w:val="right"/>
+            </w:pPr>
+            <w:r>
+              <w:t xml:space="preserve">8</w:t>
+            </w:r>
+          </w:p>
+        </w:tc>
+        <w:tc>
+          <w:p>
+            <w:pPr>
+              <w:pStyle w:val="Compact"/>
+              <w:jc w:val="right"/>
+            </w:pPr>
+            <w:r>
+              <w:t xml:space="preserve">16</w:t>
+            </w:r>
+          </w:p>
+        </w:tc>
+      </w:tr>
+      <w:tr>
+        <w:tc>
+          <w:p>
+            <w:pPr>
+              <w:pStyle w:val="Compact"/>
+              <w:jc w:val="right"/>
+            </w:pPr>
+            <w:r>
+              <w:t xml:space="preserve">9</w:t>
+            </w:r>
+          </w:p>
+        </w:tc>
+        <w:tc>
+          <w:p>
+            <w:pPr>
+              <w:pStyle w:val="Compact"/>
+              <w:jc w:val="right"/>
+            </w:pPr>
+            <w:r>
+              <w:t xml:space="preserve">10</w:t>
+            </w:r>
+          </w:p>
+        </w:tc>
+      </w:tr>
+    </w:tbl>
+    <w:p>
+      <w:pPr>
+        <w:pStyle w:val="Heading2"/>
+      </w:pPr>
+      <w:bookmarkStart w:id="28" w:name="insert-images"/>
+      <w:bookmarkEnd w:id="28"/>
+      <w:r>
+        <w:t xml:space="preserve">Insert images</w:t>
+      </w:r>
+    </w:p>
+    <w:p>
+      <w:pPr>
         <w:pStyle w:val="FirstParagraph"/>
+      </w:pPr>
+      <w:r>
+        <w:t xml:space="preserve">Here is an image inserted</w:t>
+      </w:r>
+    </w:p>
+    <w:p>
+      <w:pPr>
+        <w:pStyle w:val="FigureWithCaption"/>
+      </w:pPr>
+      <w:r>
+        <w:drawing>
+          <wp:inline>
+            <wp:extent cx="1776138" cy="1733051"/>
+            <wp:effectExtent b="0" l="0" r="0" t="0"/>
+            <wp:docPr descr="sunstar" title="" id="1" name="Picture"/>
+            <a:graphic>
+              <a:graphicData uri="http://schemas.openxmlformats.org/drawingml/2006/picture">
+                <pic:pic>
+                  <pic:nvPicPr>
+                    <pic:cNvPr descr="sunstar.png" id="0" name="Picture"/>
+                    <pic:cNvPicPr>
+                      <a:picLocks noChangeArrowheads="1" noChangeAspect="1"/>
+                    </pic:cNvPicPr>
+                  </pic:nvPicPr>
+                  <pic:blipFill>
+                    <a:blip r:embed="rId29"/>
+                    <a:stretch>
+                      <a:fillRect/>
+                    </a:stretch>
+                  </pic:blipFill>
+                  <pic:spPr bwMode="auto">
+                    <a:xfrm>
+                      <a:off x="0" y="0"/>
+                      <a:ext cx="1776138" cy="1733051"/>
+                    </a:xfrm>
+                    <a:prstGeom prst="rect">
+                      <a:avLst/>
+                    </a:prstGeom>
+                    <a:noFill/>
+                    <a:ln w="9525">
+                      <a:noFill/>
+                      <a:headEnd/>
+                      <a:tailEnd/>
+                    </a:ln>
+                  </pic:spPr>
+                </pic:pic>
+              </a:graphicData>
+            </a:graphic>
+          </wp:inline>
+        </w:drawing>
+      </w:r>
+    </w:p>
+    <w:p>
+      <w:pPr>
+        <w:pStyle w:val="ImageCaption"/>
+      </w:pPr>
+      <w:r>
+        <w:t xml:space="preserve">sunstar</w:t>
+      </w:r>
+    </w:p>
+    <w:p>
+      <w:pPr>
+        <w:pStyle w:val="Heading2"/>
+      </w:pPr>
+      <w:bookmarkStart w:id="30" w:name="insert-an-animated-and-video"/>
+      <w:bookmarkEnd w:id="30"/>
+      <w:r>
+        <w:t xml:space="preserve">Insert an Animated and Video</w:t>
+      </w:r>
+    </w:p>
+    <w:p>
+      <w:pPr>
+        <w:pStyle w:val="FigureWithCaption"/>
+      </w:pPr>
+      <w:r>
+        <w:drawing>
+          <wp:inline>
+            <wp:extent cx="3810000" cy="3810000"/>
+            <wp:effectExtent b="0" l="0" r="0" t="0"/>
+            <wp:docPr descr="sunstar" title="" id="1" name="Picture"/>
+            <a:graphic>
+              <a:graphicData uri="http://schemas.openxmlformats.org/drawingml/2006/picture">
+                <pic:pic>
+                  <pic:nvPicPr>
+                    <pic:cNvPr descr="sunstar.gif" id="0" name="Picture"/>
+                    <pic:cNvPicPr>
+                      <a:picLocks noChangeArrowheads="1" noChangeAspect="1"/>
+                    </pic:cNvPicPr>
+                  </pic:nvPicPr>
+                  <pic:blipFill>
+                    <a:blip r:embed="rId31"/>
+                    <a:stretch>
+                      <a:fillRect/>
+                    </a:stretch>
+                  </pic:blipFill>
+                  <pic:spPr bwMode="auto">
+                    <a:xfrm>
+                      <a:off x="0" y="0"/>
+                      <a:ext cx="3810000" cy="3810000"/>
+                    </a:xfrm>
+                    <a:prstGeom prst="rect">
+                      <a:avLst/>
+                    </a:prstGeom>
+                    <a:noFill/>
+                    <a:ln w="9525">
+                      <a:noFill/>
+                      <a:headEnd/>
+                      <a:tailEnd/>
+                    </a:ln>
+                  </pic:spPr>
+                </pic:pic>
+              </a:graphicData>
+            </a:graphic>
+          </wp:inline>
+        </w:drawing>
+      </w:r>
+    </w:p>
+    <w:p>
+      <w:pPr>
+        <w:pStyle w:val="ImageCaption"/>
+      </w:pPr>
+      <w:r>
+        <w:t xml:space="preserve">sunstar</w:t>
+      </w:r>
+    </w:p>
+    <w:p>
+      <w:pPr>
+        <w:pStyle w:val="FigureWithCaption"/>
+      </w:pPr>
+      <w:r>
+        <w:drawing>
+          <wp:inline>
+            <wp:extent cx="3810000" cy="2540000"/>
+            <wp:effectExtent b="0" l="0" r="0" t="0"/>
+            <wp:docPr descr="sunstar" title="" id="1" name="Picture"/>
+            <a:graphic>
+              <a:graphicData uri="http://schemas.openxmlformats.org/drawingml/2006/picture">
+                <pic:pic>
+                  <pic:nvPicPr>
+                    <pic:cNvPr descr="sunstar.mp4" id="0" name="Picture"/>
+                    <pic:cNvPicPr>
+                      <a:picLocks noChangeArrowheads="1" noChangeAspect="1"/>
+                    </pic:cNvPicPr>
+                  </pic:nvPicPr>
+                  <pic:blipFill>
+                    <a:blip r:embed="rId32"/>
+                    <a:stretch>
+                      <a:fillRect/>
+                    </a:stretch>
+                  </pic:blipFill>
+                  <pic:spPr bwMode="auto">
+                    <a:xfrm>
+                      <a:off x="0" y="0"/>
+                      <a:ext cx="3810000" cy="2540000"/>
+                    </a:xfrm>
+                    <a:prstGeom prst="rect">
+                      <a:avLst/>
+                    </a:prstGeom>
+                    <a:noFill/>
+                    <a:ln w="9525">
+                      <a:noFill/>
+                      <a:headEnd/>
+                      <a:tailEnd/>
+                    </a:ln>
+                  </pic:spPr>
+                </pic:pic>
+              </a:graphicData>
+            </a:graphic>
+          </wp:inline>
+        </w:drawing>
+      </w:r>
+    </w:p>
+    <w:p>
+      <w:pPr>
+        <w:pStyle w:val="ImageCaption"/>
+      </w:pPr>
+      <w:r>
+        <w:t xml:space="preserve">sunstar</w:t>
+      </w:r>
+    </w:p>
+    <w:p>
+      <w:pPr>
+        <w:pStyle w:val="Heading2"/>
+      </w:pPr>
+      <w:bookmarkStart w:id="33" w:name="insert-text-with-some-footnotes"/>
+      <w:bookmarkEnd w:id="33"/>
+      <w:r>
+        <w:t xml:space="preserve">Insert text with some footnotes</w:t>
+      </w:r>
+    </w:p>
+    <w:p>
+      <w:pPr>
+        <w:pStyle w:val="FirstParagraph"/>
+      </w:pPr>
+      <w:r>
+        <w:t xml:space="preserve">Here is footnote referenc</w:t>
+      </w:r>
+      <w:r>
+        <w:t xml:space="preserve"> </w:t>
+      </w:r>
+      <w:r>
+        <w:rPr>
+          <w:rStyle w:val="FootnoteReference"/>
+        </w:rPr>
+        <w:footnoteReference w:id="34"/>
+      </w:r>
+      <w:r>
+        <w:t xml:space="preserve"> </w:t>
+      </w:r>
+      <w:r>
+        <w:t xml:space="preserve">and another footnote</w:t>
+      </w:r>
+      <w:r>
+        <w:t xml:space="preserve"> </w:t>
+      </w:r>
+      <w:r>
+        <w:rPr>
+          <w:rStyle w:val="FootnoteReference"/>
+        </w:rPr>
+        <w:footnoteReference w:id="35"/>
+      </w:r>
+    </w:p>
+    <w:p>
+      <w:pPr>
+        <w:pStyle w:val="BodyText"/>
+      </w:pPr>
+      <w:r>
+        <w:t xml:space="preserve">Here is an inline footnote</w:t>
+      </w:r>
+      <w:r>
+        <w:t xml:space="preserve"> </w:t>
+      </w:r>
+      <w:r>
+        <w:rPr>
+          <w:rStyle w:val="FootnoteReference"/>
+        </w:rPr>
+        <w:footnoteReference w:id="36"/>
+      </w:r>
+    </w:p>
+    <w:p>
+      <w:pPr>
+        <w:pStyle w:val="BodyText"/>
       </w:pPr>
       <w:r>
         <w:t xml:space="preserve">You can also embed plots, for example:</w:t>
@@ -818,7 +1345,7 @@
                     </pic:cNvPicPr>
                   </pic:nvPicPr>
                   <pic:blipFill>
-                    <a:blip r:embed="rId27"/>
+                    <a:blip r:embed="rId37"/>
                     <a:stretch>
                       <a:fillRect/>
                     </a:stretch>
@@ -889,6 +1416,63 @@
       </w:r>
     </w:p>
   </w:footnote>
+  <w:footnote w:id="34">
+    <w:p>
+      <w:pPr>
+        <w:pStyle w:val="FootnoteText"/>
+      </w:pPr>
+      <w:r>
+        <w:rPr>
+          <w:rStyle w:val="FootnoteReference"/>
+        </w:rPr>
+        <w:footnoteRef/>
+      </w:r>
+      <w:r>
+        <w:t xml:space="preserve"> </w:t>
+      </w:r>
+      <w:r>
+        <w:t xml:space="preserve">here is a footnote</w:t>
+      </w:r>
+    </w:p>
+  </w:footnote>
+  <w:footnote w:id="35">
+    <w:p>
+      <w:pPr>
+        <w:pStyle w:val="FootnoteText"/>
+      </w:pPr>
+      <w:r>
+        <w:rPr>
+          <w:rStyle w:val="FootnoteReference"/>
+        </w:rPr>
+        <w:footnoteRef/>
+      </w:r>
+      <w:r>
+        <w:t xml:space="preserve"> </w:t>
+      </w:r>
+      <w:r>
+        <w:t xml:space="preserve">here’s one with multiple blocks</w:t>
+      </w:r>
+    </w:p>
+  </w:footnote>
+  <w:footnote w:id="36">
+    <w:p>
+      <w:pPr>
+        <w:pStyle w:val="FootnoteText"/>
+      </w:pPr>
+      <w:r>
+        <w:rPr>
+          <w:rStyle w:val="FootnoteReference"/>
+        </w:rPr>
+        <w:footnoteRef/>
+      </w:r>
+      <w:r>
+        <w:t xml:space="preserve"> </w:t>
+      </w:r>
+      <w:r>
+        <w:t xml:space="preserve">test and check pour r with a long foot note without references below</w:t>
+      </w:r>
+    </w:p>
+  </w:footnote>
 </w:footnotes>
 </file>
 
@@ -976,7 +1560,7 @@
     </w:lvl>
   </w:abstractNum>
   <w:abstractNum w:abstractNumId="990">
-    <w:nsid w:val="1e4d87c0"/>
+    <w:nsid w:val="b85f61dd"/>
     <w:multiLevelType w:val="multilevel"/>
     <w:lvl w:ilvl="0">
       <w:numFmt w:val="bullet"/>
@@ -1057,7 +1641,7 @@
     </w:lvl>
   </w:abstractNum>
   <w:abstractNum w:abstractNumId="99411">
-    <w:nsid w:val="cf4f8cb9"/>
+    <w:nsid w:val="4bfe6fab"/>
     <w:multiLevelType w:val="multilevel"/>
     <w:lvl w:ilvl="0">
       <w:start w:val="1"/>
@@ -1145,7 +1729,7 @@
     </w:lvl>
   </w:abstractNum>
   <w:abstractNum w:abstractNumId="99711">
-    <w:nsid w:val="109353f0"/>
+    <w:nsid w:val="56d1a4fa"/>
     <w:multiLevelType w:val="multilevel"/>
     <w:lvl w:ilvl="0">
       <w:start w:val="1"/>
@@ -1233,7 +1817,7 @@
     </w:lvl>
   </w:abstractNum>
   <w:abstractNum w:abstractNumId="99511">
-    <w:nsid w:val="7f7bbac9"/>
+    <w:nsid w:val="ddcd1efc"/>
     <w:multiLevelType w:val="multilevel"/>
     <w:lvl w:ilvl="0">
       <w:start w:val="1"/>
@@ -1321,7 +1905,7 @@
     </w:lvl>
   </w:abstractNum>
   <w:abstractNum w:abstractNumId="991">
-    <w:nsid w:val="695b9489"/>
+    <w:nsid w:val="96120ad3"/>
     <w:multiLevelType w:val="multilevel"/>
     <w:lvl w:ilvl="0">
       <w:numFmt w:val="bullet"/>

</xml_diff>